<commit_message>
doc: relatorio da prática melhorando organização
</commit_message>
<xml_diff>
--- a/relatorio_missao_pratica_-_Nivel_1_-_Iniciando_o_Caminho_Pelo_Java.docx
+++ b/relatorio_missao_pratica_-_Nivel_1_-_Iniciando_o_Caminho_Pelo_Java.docx
@@ -226,8 +226,6 @@
           </w:rPr>
           <w:t>https://github.com/reb</w:t>
         </w:r>
-        <w:bookmarkStart w:id="0" w:name="_GoBack"/>
-        <w:bookmarkEnd w:id="0"/>
         <w:r>
           <w:rPr>
             <w:rStyle w:val="Hyperlink"/>
@@ -253,18 +251,32 @@
         <w:jc w:val="center"/>
         <w:textAlignment w:val="baseline"/>
         <w:rPr>
-          <w:rFonts w:ascii="Times" w:hAnsi="Times" w:cs="Times"/>
-          <w:b/>
-          <w:bCs/>
-        </w:rPr>
-      </w:pPr>
-      <w:r>
-        <w:rPr>
           <w:rStyle w:val="eop"/>
           <w:rFonts w:ascii="Times" w:hAnsi="Times" w:cs="Times"/>
           <w:b/>
           <w:bCs/>
         </w:rPr>
+      </w:pPr>
+    </w:p>
+    <w:p>
+      <w:pPr>
+        <w:pStyle w:val="paragraph"/>
+        <w:spacing w:before="0" w:beforeAutospacing="0" w:after="0" w:afterAutospacing="0" w:line="360" w:lineRule="auto"/>
+        <w:jc w:val="center"/>
+        <w:textAlignment w:val="baseline"/>
+        <w:rPr>
+          <w:rFonts w:ascii="Times" w:hAnsi="Times" w:cs="Times"/>
+          <w:b/>
+          <w:bCs/>
+        </w:rPr>
+      </w:pPr>
+      <w:r>
+        <w:rPr>
+          <w:rStyle w:val="eop"/>
+          <w:rFonts w:ascii="Times" w:hAnsi="Times" w:cs="Times"/>
+          <w:b/>
+          <w:bCs/>
+        </w:rPr>
         <w:t> </w:t>
       </w:r>
     </w:p>
@@ -316,72 +328,6 @@
     </w:p>
     <w:p>
       <w:pPr>
-        <w:pStyle w:val="Abstract"/>
-        <w:spacing w:before="0" w:after="0"/>
-        <w:ind w:left="0"/>
-        <w:jc w:val="center"/>
-        <w:rPr>
-          <w:b/>
-          <w:bCs/>
-          <w:i w:val="0"/>
-        </w:rPr>
-      </w:pPr>
-    </w:p>
-    <w:p>
-      <w:pPr>
-        <w:pStyle w:val="Abstract"/>
-        <w:spacing w:before="0" w:after="0"/>
-        <w:ind w:left="0"/>
-        <w:jc w:val="left"/>
-        <w:rPr>
-          <w:b/>
-          <w:bCs/>
-          <w:i w:val="0"/>
-        </w:rPr>
-      </w:pPr>
-      <w:r>
-        <w:rPr>
-          <w:b/>
-          <w:bCs/>
-          <w:i w:val="0"/>
-        </w:rPr>
-        <w:t>Repositório da pratica</w:t>
-      </w:r>
-    </w:p>
-    <w:p>
-      <w:pPr>
-        <w:pStyle w:val="Abstract"/>
-        <w:spacing w:before="0" w:after="0"/>
-        <w:ind w:left="0"/>
-        <w:jc w:val="left"/>
-        <w:rPr>
-          <w:b/>
-          <w:bCs/>
-          <w:i w:val="0"/>
-        </w:rPr>
-      </w:pPr>
-    </w:p>
-    <w:p>
-      <w:pPr>
-        <w:pStyle w:val="Abstract"/>
-        <w:spacing w:before="0" w:after="0"/>
-        <w:ind w:left="0"/>
-        <w:jc w:val="left"/>
-        <w:rPr>
-          <w:i w:val="0"/>
-          <w:szCs w:val="20"/>
-        </w:rPr>
-      </w:pPr>
-      <w:r>
-        <w:rPr>
-          <w:i w:val="0"/>
-          <w:szCs w:val="20"/>
-        </w:rPr>
-        <w:t>https://github.com/rebelatto/estacio-fullstack-mp1-mundo3.git</w:t>
-      </w:r>
-    </w:p>
-    <w:p>
-      <w:pPr>
         <w:pStyle w:val="Ttulo1"/>
         <w:spacing w:line="360" w:lineRule="auto"/>
         <w:rPr>
@@ -390,7 +336,7 @@
           <w:lang w:val="pt-BR"/>
         </w:rPr>
       </w:pPr>
-      <w:bookmarkStart w:id="1" w:name="_Hlk195210668"/>
+      <w:bookmarkStart w:id="0" w:name="_Hlk195210668"/>
       <w:r>
         <w:rPr>
           <w:sz w:val="24"/>
@@ -415,7 +361,7 @@
         </w:rPr>
         <w:t>Criação da Entidades e Sistema de Persistência</w:t>
       </w:r>
-      <w:bookmarkEnd w:id="1"/>
+      <w:bookmarkEnd w:id="0"/>
     </w:p>
     <w:p>
       <w:pPr>
@@ -570,8 +516,8 @@
           <w:lang w:val="pt-BR"/>
         </w:rPr>
         <w:drawing>
-          <wp:inline distT="0" distB="0" distL="0" distR="0" wp14:anchorId="4E631BB7" wp14:editId="0FB10C27">
-            <wp:extent cx="1494430" cy="2957065"/>
+          <wp:inline distT="0" distB="0" distL="0" distR="0" wp14:anchorId="4E631BB7" wp14:editId="2E5367F1">
+            <wp:extent cx="1656080" cy="3276926"/>
             <wp:effectExtent l="0" t="0" r="0" b="0"/>
             <wp:docPr id="5" name="Imagem 5" descr="Estrutura de arquivos"/>
             <wp:cNvGraphicFramePr>
@@ -592,7 +538,7 @@
                   <pic:spPr bwMode="auto">
                     <a:xfrm>
                       <a:off x="0" y="0"/>
-                      <a:ext cx="1523696" cy="3014975"/>
+                      <a:ext cx="1694290" cy="3352534"/>
                     </a:xfrm>
                     <a:prstGeom prst="rect">
                       <a:avLst/>
@@ -622,18 +568,47 @@
           <w:lang w:val="pt-BR"/>
         </w:rPr>
       </w:pPr>
+    </w:p>
+    <w:p>
+      <w:pPr>
+        <w:spacing w:line="360" w:lineRule="auto"/>
+        <w:rPr>
+          <w:b/>
+          <w:szCs w:val="24"/>
+          <w:lang w:val="pt-BR"/>
+        </w:rPr>
+      </w:pPr>
+      <w:r>
+        <w:rPr>
+          <w:b/>
+          <w:szCs w:val="24"/>
+          <w:lang w:val="pt-BR"/>
+        </w:rPr>
+        <w:t>Códigos Solicitados no Roteiro de Aula</w:t>
+      </w:r>
+    </w:p>
+    <w:p>
+      <w:pPr>
+        <w:spacing w:line="360" w:lineRule="auto"/>
+        <w:rPr>
+          <w:b/>
+          <w:szCs w:val="24"/>
+          <w:lang w:val="pt-BR"/>
+        </w:rPr>
+      </w:pPr>
+      <w:bookmarkStart w:id="1" w:name="_GoBack"/>
       <w:r>
         <w:rPr>
           <w:rFonts w:ascii="Courier New" w:hAnsi="Courier New" w:cs="Courier New"/>
         </w:rPr>
         <w:drawing>
-          <wp:anchor distT="0" distB="0" distL="114300" distR="114300" simplePos="0" relativeHeight="251658240" behindDoc="0" locked="0" layoutInCell="1" allowOverlap="1" wp14:anchorId="47E63C25" wp14:editId="5BA3CFC7">
+          <wp:anchor distT="0" distB="0" distL="114300" distR="114300" simplePos="0" relativeHeight="251658240" behindDoc="0" locked="0" layoutInCell="1" allowOverlap="1" wp14:anchorId="47E63C25" wp14:editId="21C48B1B">
             <wp:simplePos x="0" y="0"/>
             <wp:positionH relativeFrom="margin">
-              <wp:posOffset>2726893</wp:posOffset>
+              <wp:posOffset>2745105</wp:posOffset>
             </wp:positionH>
             <wp:positionV relativeFrom="margin">
-              <wp:posOffset>4066312</wp:posOffset>
+              <wp:posOffset>4692650</wp:posOffset>
             </wp:positionV>
             <wp:extent cx="2986405" cy="3841750"/>
             <wp:effectExtent l="0" t="0" r="4445" b="6350"/>
@@ -683,37 +658,20 @@
           </wp:anchor>
         </w:drawing>
       </w:r>
-      <w:r>
-        <w:rPr>
-          <w:b/>
-          <w:szCs w:val="24"/>
-          <w:lang w:val="pt-BR"/>
-        </w:rPr>
-        <w:t>Códigos Solicitados no Roteiro de Aula</w:t>
-      </w:r>
-    </w:p>
-    <w:p>
-      <w:pPr>
-        <w:spacing w:line="360" w:lineRule="auto"/>
-        <w:rPr>
-          <w:b/>
-          <w:szCs w:val="24"/>
-          <w:lang w:val="pt-BR"/>
-        </w:rPr>
-      </w:pPr>
+      <w:bookmarkEnd w:id="1"/>
       <w:r>
         <w:rPr>
           <w:szCs w:val="24"/>
           <w:lang w:val="pt-BR"/>
         </w:rPr>
         <w:drawing>
-          <wp:anchor distT="0" distB="0" distL="114300" distR="114300" simplePos="0" relativeHeight="251659264" behindDoc="0" locked="0" layoutInCell="1" allowOverlap="1" wp14:anchorId="3333DC95" wp14:editId="1DD5AE20">
+          <wp:anchor distT="0" distB="0" distL="114300" distR="114300" simplePos="0" relativeHeight="251659264" behindDoc="0" locked="0" layoutInCell="1" allowOverlap="1" wp14:anchorId="3333DC95" wp14:editId="7AB2C077">
             <wp:simplePos x="0" y="0"/>
             <wp:positionH relativeFrom="margin">
-              <wp:posOffset>-37059</wp:posOffset>
+              <wp:posOffset>-66040</wp:posOffset>
             </wp:positionH>
             <wp:positionV relativeFrom="margin">
-              <wp:posOffset>4074337</wp:posOffset>
+              <wp:posOffset>4690110</wp:posOffset>
             </wp:positionV>
             <wp:extent cx="2533650" cy="3833495"/>
             <wp:effectExtent l="0" t="0" r="0" b="0"/>
@@ -779,27 +737,6 @@
           <w:lang w:val="pt-BR"/>
         </w:rPr>
       </w:pPr>
-    </w:p>
-    <w:p>
-      <w:pPr>
-        <w:spacing w:line="360" w:lineRule="auto"/>
-        <w:rPr>
-          <w:b/>
-          <w:szCs w:val="24"/>
-          <w:lang w:val="pt-BR"/>
-        </w:rPr>
-      </w:pPr>
-    </w:p>
-    <w:p>
-      <w:pPr>
-        <w:pStyle w:val="PargrafodaLista"/>
-        <w:spacing w:line="360" w:lineRule="auto"/>
-        <w:ind w:left="360"/>
-        <w:rPr>
-          <w:szCs w:val="24"/>
-          <w:lang w:val="pt-BR"/>
-        </w:rPr>
-      </w:pPr>
       <w:r>
         <w:rPr>
           <w:szCs w:val="24"/>
@@ -807,18 +744,18 @@
         </w:rPr>
         <w:lastRenderedPageBreak/>
         <w:drawing>
-          <wp:anchor distT="0" distB="0" distL="114300" distR="114300" simplePos="0" relativeHeight="251660288" behindDoc="0" locked="0" layoutInCell="1" allowOverlap="1" wp14:anchorId="08844400" wp14:editId="00C7823B">
-            <wp:simplePos x="1306286" y="1615044"/>
+          <wp:anchor distT="0" distB="0" distL="114300" distR="114300" simplePos="0" relativeHeight="251663360" behindDoc="0" locked="0" layoutInCell="1" allowOverlap="1" wp14:anchorId="29C51F31" wp14:editId="6FDC0D91">
+            <wp:simplePos x="0" y="0"/>
             <wp:positionH relativeFrom="margin">
-              <wp:align>left</wp:align>
+              <wp:posOffset>2752090</wp:posOffset>
             </wp:positionH>
             <wp:positionV relativeFrom="margin">
-              <wp:align>top</wp:align>
+              <wp:align>bottom</wp:align>
             </wp:positionV>
-            <wp:extent cx="3184397" cy="3485408"/>
-            <wp:effectExtent l="0" t="0" r="0" b="1270"/>
+            <wp:extent cx="3452453" cy="4003040"/>
+            <wp:effectExtent l="0" t="0" r="0" b="0"/>
             <wp:wrapSquare wrapText="bothSides"/>
-            <wp:docPr id="6" name="Imagem 6"/>
+            <wp:docPr id="12" name="Imagem 12"/>
             <wp:cNvGraphicFramePr>
               <a:graphicFrameLocks xmlns:a="http://schemas.openxmlformats.org/drawingml/2006/main" noChangeAspect="1"/>
             </wp:cNvGraphicFramePr>
@@ -837,13 +774,13 @@
                         </a:ext>
                       </a:extLst>
                     </a:blip>
-                    <a:srcRect l="8136" t="7640" r="8084" b="7393"/>
+                    <a:srcRect l="6021" t="5362" r="6031" b="5208"/>
                     <a:stretch/>
                   </pic:blipFill>
                   <pic:spPr bwMode="auto">
                     <a:xfrm>
                       <a:off x="0" y="0"/>
-                      <a:ext cx="3184397" cy="3485408"/>
+                      <a:ext cx="3452453" cy="4003040"/>
                     </a:xfrm>
                     <a:prstGeom prst="rect">
                       <a:avLst/>
@@ -860,26 +797,219 @@
                 </pic:pic>
               </a:graphicData>
             </a:graphic>
+            <wp14:sizeRelH relativeFrom="margin">
+              <wp14:pctWidth>0</wp14:pctWidth>
+            </wp14:sizeRelH>
+            <wp14:sizeRelV relativeFrom="margin">
+              <wp14:pctHeight>0</wp14:pctHeight>
+            </wp14:sizeRelV>
           </wp:anchor>
         </w:drawing>
       </w:r>
-    </w:p>
-    <w:p>
-      <w:pPr>
-        <w:pStyle w:val="TextosemFormatao"/>
-        <w:rPr>
-          <w:rFonts w:ascii="Courier New" w:hAnsi="Courier New" w:cs="Courier New"/>
-          <w:u w:val="single"/>
-        </w:rPr>
-      </w:pPr>
-    </w:p>
-    <w:p>
-      <w:pPr>
-        <w:pStyle w:val="TextosemFormatao"/>
-        <w:rPr>
-          <w:rFonts w:ascii="Courier New" w:hAnsi="Courier New" w:cs="Courier New"/>
-        </w:rPr>
-      </w:pPr>
+      <w:r>
+        <w:rPr>
+          <w:szCs w:val="24"/>
+          <w:lang w:val="pt-BR"/>
+        </w:rPr>
+        <w:drawing>
+          <wp:anchor distT="0" distB="0" distL="114300" distR="114300" simplePos="0" relativeHeight="251662336" behindDoc="0" locked="0" layoutInCell="1" allowOverlap="1" wp14:anchorId="22301B4A" wp14:editId="2216D0FF">
+            <wp:simplePos x="0" y="0"/>
+            <wp:positionH relativeFrom="margin">
+              <wp:posOffset>2683510</wp:posOffset>
+            </wp:positionH>
+            <wp:positionV relativeFrom="margin">
+              <wp:posOffset>-108585</wp:posOffset>
+            </wp:positionV>
+            <wp:extent cx="3616325" cy="4576445"/>
+            <wp:effectExtent l="0" t="0" r="3175" b="0"/>
+            <wp:wrapSquare wrapText="bothSides"/>
+            <wp:docPr id="10" name="Imagem 10"/>
+            <wp:cNvGraphicFramePr>
+              <a:graphicFrameLocks xmlns:a="http://schemas.openxmlformats.org/drawingml/2006/main" noChangeAspect="1"/>
+            </wp:cNvGraphicFramePr>
+            <a:graphic xmlns:a="http://schemas.openxmlformats.org/drawingml/2006/main">
+              <a:graphicData uri="http://schemas.openxmlformats.org/drawingml/2006/picture">
+                <pic:pic xmlns:pic="http://schemas.openxmlformats.org/drawingml/2006/picture">
+                  <pic:nvPicPr>
+                    <pic:cNvPr id="1" name=""/>
+                    <pic:cNvPicPr/>
+                  </pic:nvPicPr>
+                  <pic:blipFill rotWithShape="1">
+                    <a:blip r:embed="rId12" cstate="print">
+                      <a:extLst>
+                        <a:ext uri="{28A0092B-C50C-407E-A947-70E740481C1C}">
+                          <a14:useLocalDpi xmlns:a14="http://schemas.microsoft.com/office/drawing/2010/main" val="0"/>
+                        </a:ext>
+                      </a:extLst>
+                    </a:blip>
+                    <a:srcRect l="5291" t="4411" r="5286" b="4325"/>
+                    <a:stretch/>
+                  </pic:blipFill>
+                  <pic:spPr bwMode="auto">
+                    <a:xfrm>
+                      <a:off x="0" y="0"/>
+                      <a:ext cx="3616325" cy="4576445"/>
+                    </a:xfrm>
+                    <a:prstGeom prst="rect">
+                      <a:avLst/>
+                    </a:prstGeom>
+                    <a:ln>
+                      <a:noFill/>
+                    </a:ln>
+                    <a:extLst>
+                      <a:ext uri="{53640926-AAD7-44D8-BBD7-CCE9431645EC}">
+                        <a14:shadowObscured xmlns:a14="http://schemas.microsoft.com/office/drawing/2010/main"/>
+                      </a:ext>
+                    </a:extLst>
+                  </pic:spPr>
+                </pic:pic>
+              </a:graphicData>
+            </a:graphic>
+            <wp14:sizeRelH relativeFrom="margin">
+              <wp14:pctWidth>0</wp14:pctWidth>
+            </wp14:sizeRelH>
+            <wp14:sizeRelV relativeFrom="margin">
+              <wp14:pctHeight>0</wp14:pctHeight>
+            </wp14:sizeRelV>
+          </wp:anchor>
+        </w:drawing>
+      </w:r>
+      <w:r>
+        <w:rPr>
+          <w:szCs w:val="24"/>
+          <w:lang w:val="pt-BR"/>
+        </w:rPr>
+        <w:drawing>
+          <wp:anchor distT="0" distB="0" distL="114300" distR="114300" simplePos="0" relativeHeight="251660288" behindDoc="0" locked="0" layoutInCell="1" allowOverlap="1" wp14:anchorId="08844400" wp14:editId="1AA33BA8">
+            <wp:simplePos x="0" y="0"/>
+            <wp:positionH relativeFrom="margin">
+              <wp:posOffset>-592455</wp:posOffset>
+            </wp:positionH>
+            <wp:positionV relativeFrom="margin">
+              <wp:posOffset>-83185</wp:posOffset>
+            </wp:positionV>
+            <wp:extent cx="3180080" cy="3479800"/>
+            <wp:effectExtent l="0" t="0" r="1270" b="6350"/>
+            <wp:wrapSquare wrapText="bothSides"/>
+            <wp:docPr id="6" name="Imagem 6"/>
+            <wp:cNvGraphicFramePr>
+              <a:graphicFrameLocks xmlns:a="http://schemas.openxmlformats.org/drawingml/2006/main" noChangeAspect="1"/>
+            </wp:cNvGraphicFramePr>
+            <a:graphic xmlns:a="http://schemas.openxmlformats.org/drawingml/2006/main">
+              <a:graphicData uri="http://schemas.openxmlformats.org/drawingml/2006/picture">
+                <pic:pic xmlns:pic="http://schemas.openxmlformats.org/drawingml/2006/picture">
+                  <pic:nvPicPr>
+                    <pic:cNvPr id="1" name=""/>
+                    <pic:cNvPicPr/>
+                  </pic:nvPicPr>
+                  <pic:blipFill rotWithShape="1">
+                    <a:blip r:embed="rId13" cstate="print">
+                      <a:extLst>
+                        <a:ext uri="{28A0092B-C50C-407E-A947-70E740481C1C}">
+                          <a14:useLocalDpi xmlns:a14="http://schemas.microsoft.com/office/drawing/2010/main" val="0"/>
+                        </a:ext>
+                      </a:extLst>
+                    </a:blip>
+                    <a:srcRect l="8136" t="7640" r="8084" b="7393"/>
+                    <a:stretch/>
+                  </pic:blipFill>
+                  <pic:spPr bwMode="auto">
+                    <a:xfrm>
+                      <a:off x="0" y="0"/>
+                      <a:ext cx="3180080" cy="3479800"/>
+                    </a:xfrm>
+                    <a:prstGeom prst="rect">
+                      <a:avLst/>
+                    </a:prstGeom>
+                    <a:ln>
+                      <a:noFill/>
+                    </a:ln>
+                    <a:extLst>
+                      <a:ext uri="{53640926-AAD7-44D8-BBD7-CCE9431645EC}">
+                        <a14:shadowObscured xmlns:a14="http://schemas.microsoft.com/office/drawing/2010/main"/>
+                      </a:ext>
+                    </a:extLst>
+                  </pic:spPr>
+                </pic:pic>
+              </a:graphicData>
+            </a:graphic>
+            <wp14:sizeRelH relativeFrom="margin">
+              <wp14:pctWidth>0</wp14:pctWidth>
+            </wp14:sizeRelH>
+            <wp14:sizeRelV relativeFrom="margin">
+              <wp14:pctHeight>0</wp14:pctHeight>
+            </wp14:sizeRelV>
+          </wp:anchor>
+        </w:drawing>
+      </w:r>
+      <w:r>
+        <w:rPr>
+          <w:szCs w:val="24"/>
+          <w:lang w:val="pt-BR"/>
+        </w:rPr>
+        <w:drawing>
+          <wp:anchor distT="0" distB="0" distL="114300" distR="114300" simplePos="0" relativeHeight="251661312" behindDoc="0" locked="0" layoutInCell="1" allowOverlap="1" wp14:anchorId="6F56A893" wp14:editId="460D56EB">
+            <wp:simplePos x="0" y="0"/>
+            <wp:positionH relativeFrom="margin">
+              <wp:posOffset>-750570</wp:posOffset>
+            </wp:positionH>
+            <wp:positionV relativeFrom="margin">
+              <wp:posOffset>3469005</wp:posOffset>
+            </wp:positionV>
+            <wp:extent cx="3395980" cy="4287520"/>
+            <wp:effectExtent l="0" t="0" r="0" b="0"/>
+            <wp:wrapSquare wrapText="bothSides"/>
+            <wp:docPr id="9" name="Imagem 9"/>
+            <wp:cNvGraphicFramePr>
+              <a:graphicFrameLocks xmlns:a="http://schemas.openxmlformats.org/drawingml/2006/main" noChangeAspect="1"/>
+            </wp:cNvGraphicFramePr>
+            <a:graphic xmlns:a="http://schemas.openxmlformats.org/drawingml/2006/main">
+              <a:graphicData uri="http://schemas.openxmlformats.org/drawingml/2006/picture">
+                <pic:pic xmlns:pic="http://schemas.openxmlformats.org/drawingml/2006/picture">
+                  <pic:nvPicPr>
+                    <pic:cNvPr id="1" name=""/>
+                    <pic:cNvPicPr/>
+                  </pic:nvPicPr>
+                  <pic:blipFill rotWithShape="1">
+                    <a:blip r:embed="rId14" cstate="print">
+                      <a:extLst>
+                        <a:ext uri="{28A0092B-C50C-407E-A947-70E740481C1C}">
+                          <a14:useLocalDpi xmlns:a14="http://schemas.microsoft.com/office/drawing/2010/main" val="0"/>
+                        </a:ext>
+                      </a:extLst>
+                    </a:blip>
+                    <a:srcRect l="4849" t="4055" r="4959" b="4105"/>
+                    <a:stretch/>
+                  </pic:blipFill>
+                  <pic:spPr bwMode="auto">
+                    <a:xfrm>
+                      <a:off x="0" y="0"/>
+                      <a:ext cx="3395980" cy="4287520"/>
+                    </a:xfrm>
+                    <a:prstGeom prst="rect">
+                      <a:avLst/>
+                    </a:prstGeom>
+                    <a:ln>
+                      <a:noFill/>
+                    </a:ln>
+                    <a:extLst>
+                      <a:ext uri="{53640926-AAD7-44D8-BBD7-CCE9431645EC}">
+                        <a14:shadowObscured xmlns:a14="http://schemas.microsoft.com/office/drawing/2010/main"/>
+                      </a:ext>
+                    </a:extLst>
+                  </pic:spPr>
+                </pic:pic>
+              </a:graphicData>
+            </a:graphic>
+            <wp14:sizeRelH relativeFrom="margin">
+              <wp14:pctWidth>0</wp14:pctWidth>
+            </wp14:sizeRelH>
+            <wp14:sizeRelV relativeFrom="margin">
+              <wp14:pctHeight>0</wp14:pctHeight>
+            </wp14:sizeRelV>
+          </wp:anchor>
+        </w:drawing>
+      </w:r>
     </w:p>
     <w:p>
       <w:pPr>
@@ -889,17 +1019,26 @@
         <w:spacing w:before="0"/>
         <w:jc w:val="left"/>
         <w:rPr>
-          <w:rFonts w:ascii="Courier New" w:eastAsiaTheme="minorHAnsi" w:hAnsi="Courier New" w:cs="Courier New"/>
-          <w:kern w:val="2"/>
-          <w:sz w:val="21"/>
-          <w:szCs w:val="21"/>
-          <w:lang w:val="pt-BR" w:eastAsia="en-US"/>
-          <w14:ligatures w14:val="standardContextual"/>
-        </w:rPr>
-      </w:pPr>
-      <w:r>
-        <w:rPr>
-          <w:rFonts w:ascii="Courier New" w:hAnsi="Courier New" w:cs="Courier New"/>
+          <w:szCs w:val="24"/>
+          <w:lang w:val="pt-BR"/>
+        </w:rPr>
+      </w:pPr>
+    </w:p>
+    <w:p>
+      <w:pPr>
+        <w:tabs>
+          <w:tab w:val="clear" w:pos="720"/>
+        </w:tabs>
+        <w:spacing w:before="0"/>
+        <w:jc w:val="left"/>
+        <w:rPr>
+          <w:szCs w:val="24"/>
+          <w:lang w:val="pt-BR"/>
+        </w:rPr>
+      </w:pPr>
+      <w:r>
+        <w:rPr>
+          <w:szCs w:val="24"/>
           <w:lang w:val="pt-BR"/>
         </w:rPr>
         <w:br w:type="page"/>
@@ -907,10 +1046,105 @@
     </w:p>
     <w:p>
       <w:pPr>
-        <w:pStyle w:val="TextosemFormatao"/>
-        <w:rPr>
-          <w:rFonts w:ascii="Courier New" w:hAnsi="Courier New" w:cs="Courier New"/>
-          <w:lang w:val="en-US"/>
+        <w:tabs>
+          <w:tab w:val="clear" w:pos="720"/>
+        </w:tabs>
+        <w:spacing w:before="0"/>
+        <w:jc w:val="left"/>
+        <w:rPr>
+          <w:b/>
+          <w:szCs w:val="24"/>
+          <w:lang w:val="pt-BR"/>
+        </w:rPr>
+      </w:pPr>
+      <w:r>
+        <w:rPr>
+          <w:b/>
+          <w:szCs w:val="24"/>
+          <w:lang w:val="pt-BR"/>
+        </w:rPr>
+        <w:lastRenderedPageBreak/>
+        <w:t>Resultados da execução dos códigos</w:t>
+      </w:r>
+    </w:p>
+    <w:p>
+      <w:pPr>
+        <w:pStyle w:val="PargrafodaLista"/>
+        <w:spacing w:line="360" w:lineRule="auto"/>
+        <w:ind w:left="360"/>
+        <w:rPr>
+          <w:szCs w:val="24"/>
+          <w:lang w:val="pt-BR"/>
+        </w:rPr>
+      </w:pPr>
+      <w:r>
+        <w:rPr>
+          <w:noProof/>
+          <w:lang w:val="pt-BR"/>
+        </w:rPr>
+        <w:t xml:space="preserve"> </w:t>
+      </w:r>
+      <w:r>
+        <w:rPr>
+          <w:szCs w:val="24"/>
+          <w:lang w:val="pt-BR"/>
+        </w:rPr>
+        <w:drawing>
+          <wp:inline distT="0" distB="0" distL="0" distR="0" wp14:anchorId="0E6C095D" wp14:editId="15506B13">
+            <wp:extent cx="4851400" cy="3948999"/>
+            <wp:effectExtent l="0" t="0" r="6350" b="0"/>
+            <wp:docPr id="8" name="Imagem 8"/>
+            <wp:cNvGraphicFramePr>
+              <a:graphicFrameLocks xmlns:a="http://schemas.openxmlformats.org/drawingml/2006/main" noChangeAspect="1"/>
+            </wp:cNvGraphicFramePr>
+            <a:graphic xmlns:a="http://schemas.openxmlformats.org/drawingml/2006/main">
+              <a:graphicData uri="http://schemas.openxmlformats.org/drawingml/2006/picture">
+                <pic:pic xmlns:pic="http://schemas.openxmlformats.org/drawingml/2006/picture">
+                  <pic:nvPicPr>
+                    <pic:cNvPr id="1" name=""/>
+                    <pic:cNvPicPr/>
+                  </pic:nvPicPr>
+                  <pic:blipFill>
+                    <a:blip r:embed="rId15"/>
+                    <a:stretch>
+                      <a:fillRect/>
+                    </a:stretch>
+                  </pic:blipFill>
+                  <pic:spPr>
+                    <a:xfrm>
+                      <a:off x="0" y="0"/>
+                      <a:ext cx="4869780" cy="3963960"/>
+                    </a:xfrm>
+                    <a:prstGeom prst="rect">
+                      <a:avLst/>
+                    </a:prstGeom>
+                  </pic:spPr>
+                </pic:pic>
+              </a:graphicData>
+            </a:graphic>
+          </wp:inline>
+        </w:drawing>
+      </w:r>
+    </w:p>
+    <w:p>
+      <w:pPr>
+        <w:pStyle w:val="PargrafodaLista"/>
+        <w:spacing w:line="360" w:lineRule="auto"/>
+        <w:ind w:left="360"/>
+        <w:rPr>
+          <w:szCs w:val="24"/>
+          <w:lang w:val="pt-BR"/>
+        </w:rPr>
+      </w:pPr>
+    </w:p>
+    <w:p>
+      <w:pPr>
+        <w:pStyle w:val="PargrafodaLista"/>
+        <w:spacing w:line="360" w:lineRule="auto"/>
+        <w:ind w:left="360"/>
+        <w:rPr>
+          <w:szCs w:val="24"/>
+          <w:lang w:val="pt-BR"/>
         </w:rPr>
       </w:pPr>
     </w:p>
@@ -923,55 +1157,14 @@
         </w:numPr>
         <w:spacing w:line="360" w:lineRule="auto"/>
         <w:rPr>
-          <w:szCs w:val="24"/>
-          <w:lang w:val="pt-BR"/>
-        </w:rPr>
-      </w:pPr>
-      <w:r>
-        <w:rPr>
-          <w:szCs w:val="24"/>
-          <w:lang w:val="pt-BR"/>
-        </w:rPr>
-        <w:t>Resultados da execução dos códigos</w:t>
-      </w:r>
-    </w:p>
-    <w:p>
-      <w:pPr>
-        <w:pStyle w:val="PargrafodaLista"/>
-        <w:spacing w:line="360" w:lineRule="auto"/>
-        <w:ind w:left="360"/>
-        <w:rPr>
-          <w:szCs w:val="24"/>
-          <w:lang w:val="pt-BR"/>
-        </w:rPr>
-      </w:pPr>
-    </w:p>
-    <w:p>
-      <w:pPr>
-        <w:pStyle w:val="PargrafodaLista"/>
-        <w:spacing w:line="360" w:lineRule="auto"/>
-        <w:ind w:left="360"/>
-        <w:rPr>
-          <w:szCs w:val="24"/>
-          <w:lang w:val="pt-BR"/>
-        </w:rPr>
-      </w:pPr>
-    </w:p>
-    <w:p>
-      <w:pPr>
-        <w:pStyle w:val="PargrafodaLista"/>
-        <w:numPr>
-          <w:ilvl w:val="0"/>
-          <w:numId w:val="31"/>
-        </w:numPr>
-        <w:spacing w:line="360" w:lineRule="auto"/>
-        <w:rPr>
-          <w:szCs w:val="24"/>
-          <w:lang w:val="pt-BR"/>
-        </w:rPr>
-      </w:pPr>
-      <w:r>
-        <w:rPr>
+          <w:b/>
+          <w:szCs w:val="24"/>
+          <w:lang w:val="pt-BR"/>
+        </w:rPr>
+      </w:pPr>
+      <w:r>
+        <w:rPr>
+          <w:b/>
           <w:szCs w:val="24"/>
           <w:lang w:val="pt-BR"/>
         </w:rPr>
@@ -1001,6 +1194,105 @@
     </w:p>
     <w:p>
       <w:pPr>
+        <w:numPr>
+          <w:ilvl w:val="0"/>
+          <w:numId w:val="35"/>
+        </w:numPr>
+        <w:spacing w:before="100" w:beforeAutospacing="1" w:after="100" w:afterAutospacing="1"/>
+        <w:jc w:val="left"/>
+        <w:rPr>
+          <w:rFonts w:ascii="Times New Roman" w:hAnsi="Times New Roman"/>
+          <w:szCs w:val="24"/>
+          <w:lang w:val="pt-BR"/>
+        </w:rPr>
+      </w:pPr>
+      <w:r>
+        <w:rPr>
+          <w:rFonts w:ascii="Times New Roman" w:hAnsi="Times New Roman"/>
+          <w:b/>
+          <w:bCs/>
+          <w:szCs w:val="24"/>
+          <w:lang w:val="pt-BR"/>
+        </w:rPr>
+        <w:t>Reutilização de código:</w:t>
+      </w:r>
+      <w:r>
+        <w:rPr>
+          <w:rFonts w:ascii="Times New Roman" w:hAnsi="Times New Roman"/>
+          <w:szCs w:val="24"/>
+          <w:lang w:val="pt-BR"/>
+        </w:rPr>
+        <w:t xml:space="preserve"> Permite que subclasses herdem atributos e métodos da superclasse, evitando duplicação.</w:t>
+      </w:r>
+    </w:p>
+    <w:p>
+      <w:pPr>
+        <w:numPr>
+          <w:ilvl w:val="0"/>
+          <w:numId w:val="35"/>
+        </w:numPr>
+        <w:spacing w:before="100" w:beforeAutospacing="1" w:after="100" w:afterAutospacing="1"/>
+        <w:jc w:val="left"/>
+        <w:rPr>
+          <w:rFonts w:ascii="Times New Roman" w:hAnsi="Times New Roman"/>
+          <w:szCs w:val="24"/>
+          <w:lang w:val="pt-BR"/>
+        </w:rPr>
+      </w:pPr>
+      <w:r>
+        <w:rPr>
+          <w:rFonts w:ascii="Times New Roman" w:hAnsi="Times New Roman"/>
+          <w:b/>
+          <w:bCs/>
+          <w:szCs w:val="24"/>
+          <w:lang w:val="pt-BR"/>
+        </w:rPr>
+        <w:t>Facilita a manutenção:</w:t>
+      </w:r>
+      <w:r>
+        <w:rPr>
+          <w:rFonts w:ascii="Times New Roman" w:hAnsi="Times New Roman"/>
+          <w:szCs w:val="24"/>
+          <w:lang w:val="pt-BR"/>
+        </w:rPr>
+        <w:t xml:space="preserve"> Alterações na superclasse são refletidas automaticamente nas subclasses.</w:t>
+      </w:r>
+    </w:p>
+    <w:p>
+      <w:pPr>
+        <w:numPr>
+          <w:ilvl w:val="0"/>
+          <w:numId w:val="35"/>
+        </w:numPr>
+        <w:spacing w:before="100" w:beforeAutospacing="1" w:after="100" w:afterAutospacing="1"/>
+        <w:jc w:val="left"/>
+        <w:rPr>
+          <w:rFonts w:ascii="Times New Roman" w:hAnsi="Times New Roman"/>
+          <w:szCs w:val="24"/>
+          <w:lang w:val="pt-BR"/>
+        </w:rPr>
+      </w:pPr>
+      <w:r>
+        <w:rPr>
+          <w:rFonts w:ascii="Times New Roman" w:hAnsi="Times New Roman"/>
+          <w:b/>
+          <w:bCs/>
+          <w:szCs w:val="24"/>
+          <w:lang w:val="pt-BR"/>
+        </w:rPr>
+        <w:t>Organização e clareza:</w:t>
+      </w:r>
+      <w:r>
+        <w:rPr>
+          <w:rFonts w:ascii="Times New Roman" w:hAnsi="Times New Roman"/>
+          <w:szCs w:val="24"/>
+          <w:lang w:val="pt-BR"/>
+        </w:rPr>
+        <w:t xml:space="preserve"> Favorece um modelo hierárquico que facilita a leitura e estrutura do sistema.</w:t>
+      </w:r>
+    </w:p>
+    <w:p>
+      <w:pPr>
         <w:pStyle w:val="PargrafodaLista"/>
         <w:spacing w:line="360" w:lineRule="auto"/>
         <w:rPr>
@@ -1130,6 +1422,7 @@
           <w:szCs w:val="24"/>
           <w:lang w:val="pt-BR"/>
         </w:rPr>
+        <w:lastRenderedPageBreak/>
         <w:t>Quando trabalhamos com Java, qual padrão de desenvolvimento é adotado na persistência de dados em arquivos?</w:t>
       </w:r>
     </w:p>
@@ -1422,7 +1715,6 @@
           <w:szCs w:val="24"/>
           <w:lang w:val="pt-BR"/>
         </w:rPr>
-        <w:lastRenderedPageBreak/>
         <w:t xml:space="preserve">Como o paradigma funcional é utilizado pela API </w:t>
       </w:r>
       <w:proofErr w:type="spellStart"/>
@@ -1484,6 +1776,15 @@
     </w:p>
     <w:p>
       <w:pPr>
+        <w:spacing w:line="360" w:lineRule="auto"/>
+        <w:rPr>
+          <w:szCs w:val="24"/>
+          <w:lang w:val="pt-BR"/>
+        </w:rPr>
+      </w:pPr>
+    </w:p>
+    <w:p>
+      <w:pPr>
         <w:pStyle w:val="Ttulo1"/>
         <w:spacing w:line="360" w:lineRule="auto"/>
         <w:rPr>
@@ -1498,38 +1799,210 @@
           <w:szCs w:val="24"/>
           <w:lang w:val="pt-BR"/>
         </w:rPr>
-        <w:t>Conclusão</w:t>
+        <w:t>Referências</w:t>
       </w:r>
     </w:p>
     <w:p>
       <w:pPr>
         <w:spacing w:line="360" w:lineRule="auto"/>
-        <w:rPr>
-          <w:szCs w:val="24"/>
-          <w:lang w:val="pt-BR"/>
-        </w:rPr>
-      </w:pPr>
-      <w:r>
-        <w:rPr>
-          <w:szCs w:val="24"/>
-          <w:lang w:val="pt-BR"/>
-        </w:rPr>
-        <w:tab/>
-        <w:t xml:space="preserve">Elabore uma análise crítica da sua </w:t>
-      </w:r>
-      <w:r>
-        <w:rPr>
-          <w:szCs w:val="24"/>
-          <w:lang w:val="pt-BR"/>
-        </w:rPr>
-        <w:t>Missão Prática.</w:t>
-      </w:r>
-    </w:p>
-    <w:p>
-      <w:pPr>
-        <w:pStyle w:val="Reference"/>
+        <w:jc w:val="left"/>
+        <w:rPr>
+          <w:szCs w:val="24"/>
+        </w:rPr>
+      </w:pPr>
+      <w:proofErr w:type="spellStart"/>
+      <w:r>
+        <w:rPr>
+          <w:szCs w:val="24"/>
+        </w:rPr>
+        <w:t>Stackoverflow</w:t>
+      </w:r>
+      <w:proofErr w:type="spellEnd"/>
+      <w:r>
+        <w:rPr>
+          <w:szCs w:val="24"/>
+        </w:rPr>
+        <w:t xml:space="preserve"> </w:t>
+      </w:r>
+      <w:r>
+        <w:rPr>
+          <w:szCs w:val="24"/>
+        </w:rPr>
+        <w:t xml:space="preserve">- </w:t>
+      </w:r>
+      <w:hyperlink r:id="rId16" w:history="1">
+        <w:r>
+          <w:rPr>
+            <w:rStyle w:val="Hyperlink"/>
+            <w:szCs w:val="24"/>
+          </w:rPr>
+          <w:t>https://pt.stackoverflow.com/questions/88270/qual-a-finalidade-da-interface-serializable</w:t>
+        </w:r>
+      </w:hyperlink>
+      <w:r>
+        <w:rPr>
+          <w:szCs w:val="24"/>
+        </w:rPr>
+        <w:t xml:space="preserve">. </w:t>
+      </w:r>
+      <w:proofErr w:type="spellStart"/>
+      <w:r>
+        <w:rPr>
+          <w:szCs w:val="24"/>
+        </w:rPr>
+        <w:t>Acessado</w:t>
+      </w:r>
+      <w:proofErr w:type="spellEnd"/>
+      <w:r>
+        <w:rPr>
+          <w:szCs w:val="24"/>
+        </w:rPr>
+        <w:t xml:space="preserve"> </w:t>
+      </w:r>
+      <w:proofErr w:type="spellStart"/>
+      <w:r>
+        <w:rPr>
+          <w:szCs w:val="24"/>
+        </w:rPr>
+        <w:t>em</w:t>
+      </w:r>
+      <w:proofErr w:type="spellEnd"/>
+      <w:r>
+        <w:rPr>
+          <w:szCs w:val="24"/>
+        </w:rPr>
+        <w:t xml:space="preserve"> </w:t>
+      </w:r>
+      <w:proofErr w:type="spellStart"/>
+      <w:r>
+        <w:rPr>
+          <w:szCs w:val="24"/>
+        </w:rPr>
+        <w:t>março</w:t>
+      </w:r>
+      <w:proofErr w:type="spellEnd"/>
+      <w:r>
+        <w:rPr>
+          <w:szCs w:val="24"/>
+        </w:rPr>
+        <w:t>/2025</w:t>
+      </w:r>
+    </w:p>
+    <w:p>
+      <w:pPr>
+        <w:pStyle w:val="Ttulo1"/>
         <w:spacing w:line="360" w:lineRule="auto"/>
-        <w:ind w:left="0" w:firstLine="0"/>
+        <w:rPr>
+          <w:sz w:val="24"/>
+          <w:szCs w:val="24"/>
+          <w:lang w:val="pt-BR"/>
+        </w:rPr>
+      </w:pPr>
+      <w:r>
+        <w:rPr>
+          <w:sz w:val="24"/>
+          <w:szCs w:val="24"/>
+          <w:lang w:val="pt-BR"/>
+        </w:rPr>
+        <w:lastRenderedPageBreak/>
+        <w:t>Ferramentas</w:t>
+      </w:r>
+    </w:p>
+    <w:p>
+      <w:pPr>
+        <w:spacing w:before="0" w:line="360" w:lineRule="auto"/>
+        <w:jc w:val="left"/>
+        <w:rPr>
+          <w:szCs w:val="24"/>
+          <w:lang w:val="pt-BR"/>
+        </w:rPr>
+      </w:pPr>
+      <w:proofErr w:type="spellStart"/>
+      <w:r>
+        <w:rPr>
+          <w:szCs w:val="24"/>
+          <w:lang w:val="pt-BR"/>
+        </w:rPr>
+        <w:t>IntelliJ</w:t>
+      </w:r>
+      <w:proofErr w:type="spellEnd"/>
+      <w:r>
+        <w:rPr>
+          <w:szCs w:val="24"/>
+          <w:lang w:val="pt-BR"/>
+        </w:rPr>
+        <w:t xml:space="preserve"> Idea</w:t>
+      </w:r>
+      <w:r>
+        <w:rPr>
+          <w:szCs w:val="24"/>
+          <w:lang w:val="pt-BR"/>
+        </w:rPr>
+        <w:t xml:space="preserve">– disponível em </w:t>
+      </w:r>
+      <w:hyperlink r:id="rId17" w:history="1">
+        <w:r>
+          <w:rPr>
+            <w:rStyle w:val="Hyperlink"/>
+            <w:szCs w:val="24"/>
+            <w:lang w:val="pt-BR"/>
+          </w:rPr>
+          <w:t>https://www.jetbrains.com/pt-br/idea/</w:t>
+        </w:r>
+      </w:hyperlink>
+      <w:r>
+        <w:rPr>
+          <w:szCs w:val="24"/>
+          <w:lang w:val="pt-BR"/>
+        </w:rPr>
+        <w:t>.</w:t>
+      </w:r>
+    </w:p>
+    <w:p>
+      <w:pPr>
+        <w:spacing w:before="0" w:line="360" w:lineRule="auto"/>
+        <w:jc w:val="left"/>
+        <w:rPr>
+          <w:szCs w:val="24"/>
+          <w:lang w:val="pt-BR"/>
+        </w:rPr>
+      </w:pPr>
+      <w:r>
+        <w:rPr>
+          <w:szCs w:val="24"/>
+          <w:lang w:val="pt-BR"/>
+        </w:rPr>
+        <w:t xml:space="preserve">Acessado em </w:t>
+      </w:r>
+      <w:proofErr w:type="spellStart"/>
+      <w:r>
+        <w:rPr>
+          <w:szCs w:val="24"/>
+          <w:lang w:val="pt-BR"/>
+        </w:rPr>
+        <w:t>fev</w:t>
+      </w:r>
+      <w:proofErr w:type="spellEnd"/>
+      <w:r>
+        <w:rPr>
+          <w:szCs w:val="24"/>
+          <w:lang w:val="pt-BR"/>
+        </w:rPr>
+        <w:t>/2025</w:t>
+      </w:r>
+    </w:p>
+    <w:p>
+      <w:pPr>
+        <w:spacing w:before="0" w:line="360" w:lineRule="auto"/>
+        <w:rPr>
+          <w:szCs w:val="24"/>
+          <w:lang w:val="pt-BR"/>
+        </w:rPr>
+      </w:pPr>
+    </w:p>
+    <w:p>
+      <w:pPr>
+        <w:spacing w:before="0" w:line="360" w:lineRule="auto"/>
         <w:rPr>
           <w:szCs w:val="24"/>
           <w:lang w:val="pt-BR"/>
@@ -1537,10 +2010,10 @@
       </w:pPr>
     </w:p>
     <w:sectPr>
-      <w:headerReference w:type="even" r:id="rId12"/>
-      <w:headerReference w:type="default" r:id="rId13"/>
-      <w:footerReference w:type="even" r:id="rId14"/>
-      <w:footerReference w:type="first" r:id="rId15"/>
+      <w:headerReference w:type="even" r:id="rId18"/>
+      <w:headerReference w:type="default" r:id="rId19"/>
+      <w:footerReference w:type="even" r:id="rId20"/>
+      <w:footerReference w:type="first" r:id="rId21"/>
       <w:type w:val="continuous"/>
       <w:pgSz w:w="11907" w:h="16840" w:code="9"/>
       <w:pgMar w:top="1702" w:right="1701" w:bottom="709" w:left="1701" w:header="964" w:footer="964" w:gutter="0"/>
@@ -2638,6 +3111,155 @@
     </w:lvl>
   </w:abstractNum>
   <w:abstractNum w:abstractNumId="22" w15:restartNumberingAfterBreak="0">
+    <w:nsid w:val="28B0269A"/>
+    <w:multiLevelType w:val="multilevel"/>
+    <w:tmpl w:val="5A7816F6"/>
+    <w:lvl w:ilvl="0">
+      <w:start w:val="1"/>
+      <w:numFmt w:val="bullet"/>
+      <w:lvlText w:val=""/>
+      <w:lvlJc w:val="left"/>
+      <w:pPr>
+        <w:tabs>
+          <w:tab w:val="num" w:pos="720"/>
+        </w:tabs>
+        <w:ind w:left="720" w:hanging="360"/>
+      </w:pPr>
+      <w:rPr>
+        <w:rFonts w:ascii="Symbol" w:hAnsi="Symbol" w:hint="default"/>
+        <w:sz w:val="20"/>
+      </w:rPr>
+    </w:lvl>
+    <w:lvl w:ilvl="1" w:tentative="1">
+      <w:start w:val="1"/>
+      <w:numFmt w:val="bullet"/>
+      <w:lvlText w:val="o"/>
+      <w:lvlJc w:val="left"/>
+      <w:pPr>
+        <w:tabs>
+          <w:tab w:val="num" w:pos="1440"/>
+        </w:tabs>
+        <w:ind w:left="1440" w:hanging="360"/>
+      </w:pPr>
+      <w:rPr>
+        <w:rFonts w:ascii="Courier New" w:hAnsi="Courier New" w:hint="default"/>
+        <w:sz w:val="20"/>
+      </w:rPr>
+    </w:lvl>
+    <w:lvl w:ilvl="2" w:tentative="1">
+      <w:start w:val="1"/>
+      <w:numFmt w:val="bullet"/>
+      <w:lvlText w:val=""/>
+      <w:lvlJc w:val="left"/>
+      <w:pPr>
+        <w:tabs>
+          <w:tab w:val="num" w:pos="2160"/>
+        </w:tabs>
+        <w:ind w:left="2160" w:hanging="360"/>
+      </w:pPr>
+      <w:rPr>
+        <w:rFonts w:ascii="Wingdings" w:hAnsi="Wingdings" w:hint="default"/>
+        <w:sz w:val="20"/>
+      </w:rPr>
+    </w:lvl>
+    <w:lvl w:ilvl="3" w:tentative="1">
+      <w:start w:val="1"/>
+      <w:numFmt w:val="bullet"/>
+      <w:lvlText w:val=""/>
+      <w:lvlJc w:val="left"/>
+      <w:pPr>
+        <w:tabs>
+          <w:tab w:val="num" w:pos="2880"/>
+        </w:tabs>
+        <w:ind w:left="2880" w:hanging="360"/>
+      </w:pPr>
+      <w:rPr>
+        <w:rFonts w:ascii="Wingdings" w:hAnsi="Wingdings" w:hint="default"/>
+        <w:sz w:val="20"/>
+      </w:rPr>
+    </w:lvl>
+    <w:lvl w:ilvl="4" w:tentative="1">
+      <w:start w:val="1"/>
+      <w:numFmt w:val="bullet"/>
+      <w:lvlText w:val=""/>
+      <w:lvlJc w:val="left"/>
+      <w:pPr>
+        <w:tabs>
+          <w:tab w:val="num" w:pos="3600"/>
+        </w:tabs>
+        <w:ind w:left="3600" w:hanging="360"/>
+      </w:pPr>
+      <w:rPr>
+        <w:rFonts w:ascii="Wingdings" w:hAnsi="Wingdings" w:hint="default"/>
+        <w:sz w:val="20"/>
+      </w:rPr>
+    </w:lvl>
+    <w:lvl w:ilvl="5" w:tentative="1">
+      <w:start w:val="1"/>
+      <w:numFmt w:val="bullet"/>
+      <w:lvlText w:val=""/>
+      <w:lvlJc w:val="left"/>
+      <w:pPr>
+        <w:tabs>
+          <w:tab w:val="num" w:pos="4320"/>
+        </w:tabs>
+        <w:ind w:left="4320" w:hanging="360"/>
+      </w:pPr>
+      <w:rPr>
+        <w:rFonts w:ascii="Wingdings" w:hAnsi="Wingdings" w:hint="default"/>
+        <w:sz w:val="20"/>
+      </w:rPr>
+    </w:lvl>
+    <w:lvl w:ilvl="6" w:tentative="1">
+      <w:start w:val="1"/>
+      <w:numFmt w:val="bullet"/>
+      <w:lvlText w:val=""/>
+      <w:lvlJc w:val="left"/>
+      <w:pPr>
+        <w:tabs>
+          <w:tab w:val="num" w:pos="5040"/>
+        </w:tabs>
+        <w:ind w:left="5040" w:hanging="360"/>
+      </w:pPr>
+      <w:rPr>
+        <w:rFonts w:ascii="Wingdings" w:hAnsi="Wingdings" w:hint="default"/>
+        <w:sz w:val="20"/>
+      </w:rPr>
+    </w:lvl>
+    <w:lvl w:ilvl="7" w:tentative="1">
+      <w:start w:val="1"/>
+      <w:numFmt w:val="bullet"/>
+      <w:lvlText w:val=""/>
+      <w:lvlJc w:val="left"/>
+      <w:pPr>
+        <w:tabs>
+          <w:tab w:val="num" w:pos="5760"/>
+        </w:tabs>
+        <w:ind w:left="5760" w:hanging="360"/>
+      </w:pPr>
+      <w:rPr>
+        <w:rFonts w:ascii="Wingdings" w:hAnsi="Wingdings" w:hint="default"/>
+        <w:sz w:val="20"/>
+      </w:rPr>
+    </w:lvl>
+    <w:lvl w:ilvl="8" w:tentative="1">
+      <w:start w:val="1"/>
+      <w:numFmt w:val="bullet"/>
+      <w:lvlText w:val=""/>
+      <w:lvlJc w:val="left"/>
+      <w:pPr>
+        <w:tabs>
+          <w:tab w:val="num" w:pos="6480"/>
+        </w:tabs>
+        <w:ind w:left="6480" w:hanging="360"/>
+      </w:pPr>
+      <w:rPr>
+        <w:rFonts w:ascii="Wingdings" w:hAnsi="Wingdings" w:hint="default"/>
+        <w:sz w:val="20"/>
+      </w:rPr>
+    </w:lvl>
+  </w:abstractNum>
+  <w:abstractNum w:abstractNumId="23" w15:restartNumberingAfterBreak="0">
     <w:nsid w:val="29FE2493"/>
     <w:multiLevelType w:val="hybridMultilevel"/>
     <w:tmpl w:val="91F0417A"/>
@@ -2723,7 +3345,7 @@
       </w:pPr>
     </w:lvl>
   </w:abstractNum>
-  <w:abstractNum w:abstractNumId="23" w15:restartNumberingAfterBreak="0">
+  <w:abstractNum w:abstractNumId="24" w15:restartNumberingAfterBreak="0">
     <w:nsid w:val="2CF5761A"/>
     <w:multiLevelType w:val="hybridMultilevel"/>
     <w:tmpl w:val="96ACB592"/>
@@ -2809,7 +3431,7 @@
       </w:pPr>
     </w:lvl>
   </w:abstractNum>
-  <w:abstractNum w:abstractNumId="24" w15:restartNumberingAfterBreak="0">
+  <w:abstractNum w:abstractNumId="25" w15:restartNumberingAfterBreak="0">
     <w:nsid w:val="38C80C30"/>
     <w:multiLevelType w:val="hybridMultilevel"/>
     <w:tmpl w:val="96ACB592"/>
@@ -2895,7 +3517,7 @@
       </w:pPr>
     </w:lvl>
   </w:abstractNum>
-  <w:abstractNum w:abstractNumId="25" w15:restartNumberingAfterBreak="0">
+  <w:abstractNum w:abstractNumId="26" w15:restartNumberingAfterBreak="0">
     <w:nsid w:val="3B05641A"/>
     <w:multiLevelType w:val="singleLevel"/>
     <w:tmpl w:val="04160001"/>
@@ -2915,7 +3537,7 @@
       </w:rPr>
     </w:lvl>
   </w:abstractNum>
-  <w:abstractNum w:abstractNumId="26" w15:restartNumberingAfterBreak="0">
+  <w:abstractNum w:abstractNumId="27" w15:restartNumberingAfterBreak="0">
     <w:nsid w:val="515625FB"/>
     <w:multiLevelType w:val="multilevel"/>
     <w:tmpl w:val="0416001D"/>
@@ -3001,7 +3623,7 @@
       </w:pPr>
     </w:lvl>
   </w:abstractNum>
-  <w:abstractNum w:abstractNumId="27" w15:restartNumberingAfterBreak="0">
+  <w:abstractNum w:abstractNumId="28" w15:restartNumberingAfterBreak="0">
     <w:nsid w:val="52FC5427"/>
     <w:multiLevelType w:val="hybridMultilevel"/>
     <w:tmpl w:val="A96C0EA2"/>
@@ -3087,7 +3709,7 @@
       </w:pPr>
     </w:lvl>
   </w:abstractNum>
-  <w:abstractNum w:abstractNumId="28" w15:restartNumberingAfterBreak="0">
+  <w:abstractNum w:abstractNumId="29" w15:restartNumberingAfterBreak="0">
     <w:nsid w:val="54C31057"/>
     <w:multiLevelType w:val="singleLevel"/>
     <w:tmpl w:val="E070A6F2"/>
@@ -3107,7 +3729,7 @@
       </w:rPr>
     </w:lvl>
   </w:abstractNum>
-  <w:abstractNum w:abstractNumId="29" w15:restartNumberingAfterBreak="0">
+  <w:abstractNum w:abstractNumId="30" w15:restartNumberingAfterBreak="0">
     <w:nsid w:val="5719105E"/>
     <w:multiLevelType w:val="singleLevel"/>
     <w:tmpl w:val="E070A6F2"/>
@@ -3127,7 +3749,7 @@
       </w:rPr>
     </w:lvl>
   </w:abstractNum>
-  <w:abstractNum w:abstractNumId="30" w15:restartNumberingAfterBreak="0">
+  <w:abstractNum w:abstractNumId="31" w15:restartNumberingAfterBreak="0">
     <w:nsid w:val="5A8A191E"/>
     <w:multiLevelType w:val="multilevel"/>
     <w:tmpl w:val="D00AAD10"/>
@@ -3240,7 +3862,7 @@
       </w:rPr>
     </w:lvl>
   </w:abstractNum>
-  <w:abstractNum w:abstractNumId="31" w15:restartNumberingAfterBreak="0">
+  <w:abstractNum w:abstractNumId="32" w15:restartNumberingAfterBreak="0">
     <w:nsid w:val="6B7408EA"/>
     <w:multiLevelType w:val="hybridMultilevel"/>
     <w:tmpl w:val="4D204654"/>
@@ -3326,7 +3948,7 @@
       </w:pPr>
     </w:lvl>
   </w:abstractNum>
-  <w:abstractNum w:abstractNumId="32" w15:restartNumberingAfterBreak="0">
+  <w:abstractNum w:abstractNumId="33" w15:restartNumberingAfterBreak="0">
     <w:nsid w:val="7CAC29DD"/>
     <w:multiLevelType w:val="hybridMultilevel"/>
     <w:tmpl w:val="9B8E3FA0"/>
@@ -3412,7 +4034,7 @@
       </w:pPr>
     </w:lvl>
   </w:abstractNum>
-  <w:abstractNum w:abstractNumId="33" w15:restartNumberingAfterBreak="0">
+  <w:abstractNum w:abstractNumId="34" w15:restartNumberingAfterBreak="0">
     <w:nsid w:val="7DFC6E6E"/>
     <w:multiLevelType w:val="hybridMultilevel"/>
     <w:tmpl w:val="927C4AD0"/>
@@ -3508,19 +4130,19 @@
     <w:abstractNumId w:val="21"/>
   </w:num>
   <w:num w:numId="4">
-    <w:abstractNumId w:val="25"/>
+    <w:abstractNumId w:val="26"/>
   </w:num>
   <w:num w:numId="5">
     <w:abstractNumId w:val="11"/>
   </w:num>
   <w:num w:numId="6">
-    <w:abstractNumId w:val="29"/>
+    <w:abstractNumId w:val="30"/>
   </w:num>
   <w:num w:numId="7">
     <w:abstractNumId w:val="17"/>
   </w:num>
   <w:num w:numId="8">
-    <w:abstractNumId w:val="28"/>
+    <w:abstractNumId w:val="29"/>
   </w:num>
   <w:num w:numId="9">
     <w:abstractNumId w:val="14"/>
@@ -3556,13 +4178,13 @@
     <w:abstractNumId w:val="0"/>
   </w:num>
   <w:num w:numId="20">
+    <w:abstractNumId w:val="25"/>
+  </w:num>
+  <w:num w:numId="21">
     <w:abstractNumId w:val="24"/>
   </w:num>
-  <w:num w:numId="21">
-    <w:abstractNumId w:val="23"/>
-  </w:num>
   <w:num w:numId="22">
-    <w:abstractNumId w:val="33"/>
+    <w:abstractNumId w:val="34"/>
   </w:num>
   <w:num w:numId="23">
     <w:abstractNumId w:val="10"/>
@@ -3571,16 +4193,16 @@
     <w:abstractNumId w:val="18"/>
   </w:num>
   <w:num w:numId="25">
-    <w:abstractNumId w:val="31"/>
+    <w:abstractNumId w:val="32"/>
   </w:num>
   <w:num w:numId="26">
-    <w:abstractNumId w:val="32"/>
+    <w:abstractNumId w:val="33"/>
   </w:num>
   <w:num w:numId="27">
-    <w:abstractNumId w:val="27"/>
+    <w:abstractNumId w:val="28"/>
   </w:num>
   <w:num w:numId="28">
-    <w:abstractNumId w:val="22"/>
+    <w:abstractNumId w:val="23"/>
   </w:num>
   <w:num w:numId="29">
     <w:abstractNumId w:val="15"/>
@@ -3592,13 +4214,16 @@
     <w:abstractNumId w:val="19"/>
   </w:num>
   <w:num w:numId="32">
-    <w:abstractNumId w:val="26"/>
+    <w:abstractNumId w:val="27"/>
   </w:num>
   <w:num w:numId="33">
-    <w:abstractNumId w:val="30"/>
+    <w:abstractNumId w:val="31"/>
   </w:num>
   <w:num w:numId="34">
     <w:abstractNumId w:val="13"/>
+  </w:num>
+  <w:num w:numId="35">
+    <w:abstractNumId w:val="22"/>
   </w:num>
 </w:numbering>
 </file>
@@ -3628,7 +4253,7 @@
     <w:lsdException w:name="caption" w:qFormat="1"/>
     <w:lsdException w:name="Title" w:qFormat="1"/>
     <w:lsdException w:name="Subtitle" w:qFormat="1"/>
-    <w:lsdException w:name="Strong" w:qFormat="1"/>
+    <w:lsdException w:name="Strong" w:uiPriority="22" w:qFormat="1"/>
     <w:lsdException w:name="Emphasis" w:qFormat="1"/>
     <w:lsdException w:name="Plain Text" w:uiPriority="99"/>
     <w:lsdException w:name="Normal Table" w:semiHidden="1" w:unhideWhenUsed="1"/>
@@ -4368,6 +4993,17 @@
       <w:u w:val="single"/>
     </w:rPr>
   </w:style>
+  <w:style w:type="character" w:styleId="Forte">
+    <w:name w:val="Strong"/>
+    <w:basedOn w:val="Fontepargpadro"/>
+    <w:uiPriority w:val="22"/>
+    <w:qFormat/>
+    <w:rsid w:val="00067A56"/>
+    <w:rPr>
+      <w:b/>
+      <w:bCs/>
+    </w:rPr>
+  </w:style>
 </w:styles>
 </file>
 

</xml_diff>